<commit_message>
Updated Run the triplechoice.docx and removed temporary file
</commit_message>
<xml_diff>
--- a/Automation/Run the triplechoice.docx
+++ b/Automation/Run the triplechoice.docx
@@ -13,7 +13,6 @@
           <w14:ligatures w14:val="none"/>
         </w:rPr>
       </w:pPr>
-      <w:proofErr w:type="gramStart"/>
       <w:r>
         <w:rPr>
           <w:rFonts w:ascii="Times New Roman" w:eastAsia="Times New Roman" w:hAnsi="Symbol" w:cs="Times New Roman"/>
@@ -44,22 +43,8 @@
           <w:szCs w:val="24"/>
           <w14:ligatures w14:val="none"/>
         </w:rPr>
-        <w:t>Run</w:t>
-      </w:r>
-      <w:proofErr w:type="gramEnd"/>
-      <w:r>
-        <w:rPr>
-          <w:rFonts w:ascii="Times New Roman" w:eastAsia="Times New Roman" w:hAnsi="Times New Roman" w:cs="Times New Roman"/>
-          <w:b/>
-          <w:bCs/>
-          <w:kern w:val="0"/>
-          <w:sz w:val="24"/>
-          <w:szCs w:val="24"/>
-          <w14:ligatures w14:val="none"/>
-        </w:rPr>
-        <w:t xml:space="preserve"> the </w:t>
-      </w:r>
-      <w:proofErr w:type="spellStart"/>
+        <w:t xml:space="preserve">Run the </w:t>
+      </w:r>
       <w:r>
         <w:rPr>
           <w:rFonts w:ascii="Courier New" w:eastAsia="Times New Roman" w:hAnsi="Courier New" w:cs="Courier New"/>
@@ -70,35 +55,8 @@
           <w:szCs w:val="20"/>
           <w14:ligatures w14:val="none"/>
         </w:rPr>
-        <w:t>triplechoice.sql</w:t>
-      </w:r>
-      <w:proofErr w:type="spellEnd"/>
-      <w:r>
-        <w:rPr>
-          <w:rFonts w:ascii="Courier New" w:eastAsia="Times New Roman" w:hAnsi="Courier New" w:cs="Courier New"/>
-          <w:b/>
-          <w:bCs/>
-          <w:kern w:val="0"/>
-          <w:sz w:val="20"/>
-          <w:szCs w:val="20"/>
-          <w14:ligatures w14:val="none"/>
-        </w:rPr>
-        <w:t>/</w:t>
-      </w:r>
-      <w:proofErr w:type="spellStart"/>
-      <w:r>
-        <w:rPr>
-          <w:rFonts w:ascii="Courier New" w:eastAsia="Times New Roman" w:hAnsi="Courier New" w:cs="Courier New"/>
-          <w:b/>
-          <w:bCs/>
-          <w:kern w:val="0"/>
-          <w:sz w:val="20"/>
-          <w:szCs w:val="20"/>
-          <w14:ligatures w14:val="none"/>
-        </w:rPr>
-        <w:t>triple_choice</w:t>
-      </w:r>
-      <w:proofErr w:type="spellEnd"/>
+        <w:t>triplechoice.sql/triple_choice</w:t>
+      </w:r>
       <w:r>
         <w:rPr>
           <w:rFonts w:ascii="Times New Roman" w:eastAsia="Times New Roman" w:hAnsi="Times New Roman" w:cs="Times New Roman"/>
@@ -147,7 +105,6 @@
         </w:rPr>
         <w:t xml:space="preserve">Load the MySQL database with the </w:t>
       </w:r>
-      <w:proofErr w:type="spellStart"/>
       <w:r>
         <w:rPr>
           <w:rFonts w:ascii="Courier New" w:eastAsia="Times New Roman" w:hAnsi="Courier New" w:cs="Courier New"/>
@@ -158,7 +115,6 @@
         </w:rPr>
         <w:t>triplechoice.sql</w:t>
       </w:r>
-      <w:proofErr w:type="spellEnd"/>
       <w:r>
         <w:rPr>
           <w:rFonts w:ascii="Times New Roman" w:eastAsia="Times New Roman" w:hAnsi="Times New Roman" w:cs="Times New Roman"/>
@@ -181,7 +137,6 @@
           <w14:ligatures w14:val="none"/>
         </w:rPr>
       </w:pPr>
-      <w:proofErr w:type="gramStart"/>
       <w:r>
         <w:rPr>
           <w:rFonts w:ascii="Times New Roman" w:eastAsia="Times New Roman" w:hAnsi="Symbol" w:cs="Times New Roman"/>
@@ -212,20 +167,7 @@
           <w:szCs w:val="24"/>
           <w14:ligatures w14:val="none"/>
         </w:rPr>
-        <w:t>Run</w:t>
-      </w:r>
-      <w:proofErr w:type="gramEnd"/>
-      <w:r>
-        <w:rPr>
-          <w:rFonts w:ascii="Times New Roman" w:eastAsia="Times New Roman" w:hAnsi="Times New Roman" w:cs="Times New Roman"/>
-          <w:b/>
-          <w:bCs/>
-          <w:kern w:val="0"/>
-          <w:sz w:val="24"/>
-          <w:szCs w:val="24"/>
-          <w14:ligatures w14:val="none"/>
-        </w:rPr>
-        <w:t xml:space="preserve"> the website locally (</w:t>
+        <w:t>Run the website locally (</w:t>
       </w:r>
       <w:r>
         <w:rPr>
@@ -408,29 +350,7 @@
           <w:szCs w:val="20"/>
           <w14:ligatures w14:val="none"/>
         </w:rPr>
-        <w:t xml:space="preserve">python manage.py </w:t>
-      </w:r>
-      <w:proofErr w:type="spellStart"/>
-      <w:r>
-        <w:rPr>
-          <w:rFonts w:ascii="Courier New" w:eastAsia="Times New Roman" w:hAnsi="Courier New" w:cs="Courier New"/>
-          <w:kern w:val="0"/>
-          <w:sz w:val="20"/>
-          <w:szCs w:val="20"/>
-          <w14:ligatures w14:val="none"/>
-        </w:rPr>
-        <w:t>runserver</w:t>
-      </w:r>
-      <w:proofErr w:type="spellEnd"/>
-      <w:r>
-        <w:rPr>
-          <w:rFonts w:ascii="Courier New" w:eastAsia="Times New Roman" w:hAnsi="Courier New" w:cs="Courier New"/>
-          <w:kern w:val="0"/>
-          <w:sz w:val="20"/>
-          <w:szCs w:val="20"/>
-          <w14:ligatures w14:val="none"/>
-        </w:rPr>
-        <w:t xml:space="preserve"> 8000</w:t>
+        <w:t>python manage.py runserver 8000</w:t>
       </w:r>
     </w:p>
     <w:p>
@@ -444,7 +364,6 @@
           <w14:ligatures w14:val="none"/>
         </w:rPr>
       </w:pPr>
-      <w:proofErr w:type="gramStart"/>
       <w:r>
         <w:rPr>
           <w:rFonts w:ascii="Times New Roman" w:eastAsia="Times New Roman" w:hAnsi="Symbol" w:cs="Times New Roman"/>
@@ -475,20 +394,7 @@
           <w:szCs w:val="24"/>
           <w14:ligatures w14:val="none"/>
         </w:rPr>
-        <w:t>Run</w:t>
-      </w:r>
-      <w:proofErr w:type="gramEnd"/>
-      <w:r>
-        <w:rPr>
-          <w:rFonts w:ascii="Times New Roman" w:eastAsia="Times New Roman" w:hAnsi="Times New Roman" w:cs="Times New Roman"/>
-          <w:b/>
-          <w:bCs/>
-          <w:kern w:val="0"/>
-          <w:sz w:val="24"/>
-          <w:szCs w:val="24"/>
-          <w14:ligatures w14:val="none"/>
-        </w:rPr>
-        <w:t xml:space="preserve"> DynamoDB Local database on port 8001</w:t>
+        <w:t>Run DynamoDB Local database on port 8001</w:t>
       </w:r>
       <w:r>
         <w:rPr>
@@ -647,29 +553,7 @@
           <w:szCs w:val="20"/>
           <w14:ligatures w14:val="none"/>
         </w:rPr>
-        <w:t>java -jar "D:\TripleChoice\2024\Automation\dynamodb_local_latest\DynamoDBLocal.jar" -</w:t>
-      </w:r>
-      <w:proofErr w:type="spellStart"/>
-      <w:r>
-        <w:rPr>
-          <w:rFonts w:ascii="Courier New" w:eastAsia="Times New Roman" w:hAnsi="Courier New" w:cs="Courier New"/>
-          <w:kern w:val="0"/>
-          <w:sz w:val="20"/>
-          <w:szCs w:val="20"/>
-          <w14:ligatures w14:val="none"/>
-        </w:rPr>
-        <w:t>sharedDb</w:t>
-      </w:r>
-      <w:proofErr w:type="spellEnd"/>
-      <w:r>
-        <w:rPr>
-          <w:rFonts w:ascii="Courier New" w:eastAsia="Times New Roman" w:hAnsi="Courier New" w:cs="Courier New"/>
-          <w:kern w:val="0"/>
-          <w:sz w:val="20"/>
-          <w:szCs w:val="20"/>
-          <w14:ligatures w14:val="none"/>
-        </w:rPr>
-        <w:t xml:space="preserve"> -port 8001</w:t>
+        <w:t>java -jar "D:\TripleChoice\2024\Automation\dynamodb_local_latest\DynamoDBLocal.jar" -sharedDb -port 8001</w:t>
       </w:r>
     </w:p>
     <w:p>
@@ -683,7 +567,6 @@
           <w14:ligatures w14:val="none"/>
         </w:rPr>
       </w:pPr>
-      <w:proofErr w:type="gramStart"/>
       <w:r>
         <w:rPr>
           <w:rFonts w:ascii="Times New Roman" w:eastAsia="Times New Roman" w:hAnsi="Symbol" w:cs="Times New Roman"/>
@@ -714,20 +597,7 @@
           <w:szCs w:val="24"/>
           <w14:ligatures w14:val="none"/>
         </w:rPr>
-        <w:t>Run</w:t>
-      </w:r>
-      <w:proofErr w:type="gramEnd"/>
-      <w:r>
-        <w:rPr>
-          <w:rFonts w:ascii="Times New Roman" w:eastAsia="Times New Roman" w:hAnsi="Times New Roman" w:cs="Times New Roman"/>
-          <w:b/>
-          <w:bCs/>
-          <w:kern w:val="0"/>
-          <w:sz w:val="24"/>
-          <w:szCs w:val="24"/>
-          <w14:ligatures w14:val="none"/>
-        </w:rPr>
-        <w:t xml:space="preserve"> </w:t>
+        <w:t xml:space="preserve">Run </w:t>
       </w:r>
       <w:r>
         <w:rPr>
@@ -855,29 +725,7 @@
           <w:szCs w:val="24"/>
           <w14:ligatures w14:val="none"/>
         </w:rPr>
-        <w:t xml:space="preserve"> (currently focusing on </w:t>
-      </w:r>
-      <w:proofErr w:type="gramStart"/>
-      <w:r>
-        <w:rPr>
-          <w:rFonts w:ascii="Times New Roman" w:eastAsia="Times New Roman" w:hAnsi="Times New Roman" w:cs="Times New Roman"/>
-          <w:kern w:val="0"/>
-          <w:sz w:val="24"/>
-          <w:szCs w:val="24"/>
-          <w14:ligatures w14:val="none"/>
-        </w:rPr>
-        <w:t>pumps, but</w:t>
-      </w:r>
-      <w:proofErr w:type="gramEnd"/>
-      <w:r>
-        <w:rPr>
-          <w:rFonts w:ascii="Times New Roman" w:eastAsia="Times New Roman" w:hAnsi="Times New Roman" w:cs="Times New Roman"/>
-          <w:kern w:val="0"/>
-          <w:sz w:val="24"/>
-          <w:szCs w:val="24"/>
-          <w14:ligatures w14:val="none"/>
-        </w:rPr>
-        <w:t xml:space="preserve"> will add compressors later).</w:t>
+        <w:t xml:space="preserve"> (currently focusing on pumps, but will add compressors later).</w:t>
       </w:r>
     </w:p>
     <w:p>
@@ -891,7 +739,6 @@
           <w14:ligatures w14:val="none"/>
         </w:rPr>
       </w:pPr>
-      <w:proofErr w:type="gramStart"/>
       <w:r>
         <w:rPr>
           <w:rFonts w:ascii="Times New Roman" w:eastAsia="Times New Roman" w:hAnsi="Symbol" w:cs="Times New Roman"/>
@@ -922,20 +769,7 @@
           <w:szCs w:val="24"/>
           <w14:ligatures w14:val="none"/>
         </w:rPr>
-        <w:t>Interact</w:t>
-      </w:r>
-      <w:proofErr w:type="gramEnd"/>
-      <w:r>
-        <w:rPr>
-          <w:rFonts w:ascii="Times New Roman" w:eastAsia="Times New Roman" w:hAnsi="Times New Roman" w:cs="Times New Roman"/>
-          <w:b/>
-          <w:bCs/>
-          <w:kern w:val="0"/>
-          <w:sz w:val="24"/>
-          <w:szCs w:val="24"/>
-          <w14:ligatures w14:val="none"/>
-        </w:rPr>
-        <w:t xml:space="preserve"> with the website</w:t>
+        <w:t>Interact with the website</w:t>
       </w:r>
       <w:r>
         <w:rPr>
@@ -973,7 +807,6 @@
         </w:rPr>
         <w:t xml:space="preserve">Go to the </w:t>
       </w:r>
-      <w:proofErr w:type="spellStart"/>
       <w:r>
         <w:rPr>
           <w:rFonts w:ascii="Times New Roman" w:eastAsia="Times New Roman" w:hAnsi="Times New Roman" w:cs="Times New Roman"/>
@@ -986,7 +819,6 @@
         </w:rPr>
         <w:t>TripleChoice</w:t>
       </w:r>
-      <w:proofErr w:type="spellEnd"/>
       <w:r>
         <w:rPr>
           <w:rFonts w:ascii="Times New Roman" w:eastAsia="Times New Roman" w:hAnsi="Times New Roman" w:cs="Times New Roman"/>
@@ -1101,20 +933,8 @@
           <w:szCs w:val="20"/>
           <w14:ligatures w14:val="none"/>
         </w:rPr>
-        <w:t xml:space="preserve">30 </w:t>
-      </w:r>
-      <w:proofErr w:type="spellStart"/>
-      <w:r>
-        <w:rPr>
-          <w:rFonts w:ascii="Courier New" w:eastAsia="Times New Roman" w:hAnsi="Courier New" w:cs="Courier New"/>
-          <w:kern w:val="0"/>
-          <w:sz w:val="20"/>
-          <w:szCs w:val="20"/>
-          <w14:ligatures w14:val="none"/>
-        </w:rPr>
-        <w:t>gpm</w:t>
-      </w:r>
-      <w:proofErr w:type="spellEnd"/>
+        <w:t>30 gpm</w:t>
+      </w:r>
       <w:r>
         <w:rPr>
           <w:rFonts w:ascii="Times New Roman" w:eastAsia="Times New Roman" w:hAnsi="Times New Roman" w:cs="Times New Roman"/>
@@ -1205,7 +1025,6 @@
           <w14:ligatures w14:val="none"/>
         </w:rPr>
       </w:pPr>
-      <w:proofErr w:type="gramStart"/>
       <w:r>
         <w:rPr>
           <w:rFonts w:ascii="Times New Roman" w:eastAsia="Times New Roman" w:hAnsi="Symbol" w:cs="Times New Roman"/>
@@ -1236,20 +1055,7 @@
           <w:szCs w:val="24"/>
           <w14:ligatures w14:val="none"/>
         </w:rPr>
-        <w:t>Monitor</w:t>
-      </w:r>
-      <w:proofErr w:type="gramEnd"/>
-      <w:r>
-        <w:rPr>
-          <w:rFonts w:ascii="Times New Roman" w:eastAsia="Times New Roman" w:hAnsi="Times New Roman" w:cs="Times New Roman"/>
-          <w:b/>
-          <w:bCs/>
-          <w:kern w:val="0"/>
-          <w:sz w:val="24"/>
-          <w:szCs w:val="24"/>
-          <w14:ligatures w14:val="none"/>
-        </w:rPr>
-        <w:t xml:space="preserve"> </w:t>
+        <w:t xml:space="preserve">Monitor </w:t>
       </w:r>
       <w:r>
         <w:rPr>
@@ -1369,7 +1175,6 @@
           <w14:ligatures w14:val="none"/>
         </w:rPr>
       </w:pPr>
-      <w:proofErr w:type="gramStart"/>
       <w:r>
         <w:rPr>
           <w:rFonts w:ascii="Times New Roman" w:eastAsia="Times New Roman" w:hAnsi="Symbol" w:cs="Times New Roman"/>
@@ -1400,20 +1205,7 @@
           <w:szCs w:val="24"/>
           <w14:ligatures w14:val="none"/>
         </w:rPr>
-        <w:t>Display</w:t>
-      </w:r>
-      <w:proofErr w:type="gramEnd"/>
-      <w:r>
-        <w:rPr>
-          <w:rFonts w:ascii="Times New Roman" w:eastAsia="Times New Roman" w:hAnsi="Times New Roman" w:cs="Times New Roman"/>
-          <w:b/>
-          <w:bCs/>
-          <w:kern w:val="0"/>
-          <w:sz w:val="24"/>
-          <w:szCs w:val="24"/>
-          <w14:ligatures w14:val="none"/>
-        </w:rPr>
-        <w:t xml:space="preserve"> the matched pumps on the frontend</w:t>
+        <w:t>Display the matched pumps on the frontend</w:t>
       </w:r>
       <w:r>
         <w:rPr>
@@ -1648,6 +1440,67 @@
     <w:p>
       <w:r>
         <w:t xml:space="preserve">Minor change: Also change the “Submit” button to “Search” button. </w:t>
+      </w:r>
+    </w:p>
+    <w:p/>
+    <w:p>
+      <w:pPr>
+        <w:pStyle w:val="ListParagraph"/>
+        <w:numPr>
+          <w:ilvl w:val="0"/>
+          <w:numId w:val="12"/>
+        </w:numPr>
+      </w:pPr>
+      <w:r>
+        <w:t>Create a Django view and API endpoint to handle form submissions.</w:t>
+      </w:r>
+    </w:p>
+    <w:p>
+      <w:pPr>
+        <w:pStyle w:val="ListParagraph"/>
+        <w:numPr>
+          <w:ilvl w:val="0"/>
+          <w:numId w:val="12"/>
+        </w:numPr>
+      </w:pPr>
+      <w:r>
+        <w:t>Feed or run extractor.py, which monitors the MySQL database for new entries and triggers</w:t>
+      </w:r>
+    </w:p>
+    <w:p>
+      <w:pPr>
+        <w:pStyle w:val="ListParagraph"/>
+        <w:numPr>
+          <w:ilvl w:val="0"/>
+          <w:numId w:val="12"/>
+        </w:numPr>
+      </w:pPr>
+      <w:r>
+        <w:t>PumpMatch.py. It will CompressorMatch.py if the part is Compressor, etc..</w:t>
+      </w:r>
+    </w:p>
+    <w:p>
+      <w:pPr>
+        <w:pStyle w:val="ListParagraph"/>
+        <w:numPr>
+          <w:ilvl w:val="0"/>
+          <w:numId w:val="12"/>
+        </w:numPr>
+      </w:pPr>
+      <w:r>
+        <w:t>Ensure PumpMatch.py processes the pump data and stores the results.</w:t>
+      </w:r>
+    </w:p>
+    <w:p>
+      <w:pPr>
+        <w:pStyle w:val="ListParagraph"/>
+        <w:numPr>
+          <w:ilvl w:val="0"/>
+          <w:numId w:val="12"/>
+        </w:numPr>
+      </w:pPr>
+      <w:r>
+        <w:t>Use AJAX or JavaScript on the frontend to display the results dynamically</w:t>
       </w:r>
     </w:p>
     <w:sectPr>
@@ -3089,6 +2942,119 @@
     </w:lvl>
   </w:abstractNum>
   <w:abstractNum w:abstractNumId="10" w15:restartNumberingAfterBreak="0">
+    <w:nsid w:val="64CB10AF"/>
+    <w:multiLevelType w:val="hybridMultilevel"/>
+    <w:tmpl w:val="5BA89210"/>
+    <w:lvl w:ilvl="0" w:tplc="04090001">
+      <w:start w:val="1"/>
+      <w:numFmt w:val="bullet"/>
+      <w:lvlText w:val=""/>
+      <w:lvlJc w:val="left"/>
+      <w:pPr>
+        <w:ind w:left="720" w:hanging="360"/>
+      </w:pPr>
+      <w:rPr>
+        <w:rFonts w:ascii="Symbol" w:hAnsi="Symbol" w:hint="default"/>
+      </w:rPr>
+    </w:lvl>
+    <w:lvl w:ilvl="1" w:tplc="04090003" w:tentative="1">
+      <w:start w:val="1"/>
+      <w:numFmt w:val="bullet"/>
+      <w:lvlText w:val="o"/>
+      <w:lvlJc w:val="left"/>
+      <w:pPr>
+        <w:ind w:left="1440" w:hanging="360"/>
+      </w:pPr>
+      <w:rPr>
+        <w:rFonts w:ascii="Courier New" w:hAnsi="Courier New" w:cs="Courier New" w:hint="default"/>
+      </w:rPr>
+    </w:lvl>
+    <w:lvl w:ilvl="2" w:tplc="04090005" w:tentative="1">
+      <w:start w:val="1"/>
+      <w:numFmt w:val="bullet"/>
+      <w:lvlText w:val=""/>
+      <w:lvlJc w:val="left"/>
+      <w:pPr>
+        <w:ind w:left="2160" w:hanging="360"/>
+      </w:pPr>
+      <w:rPr>
+        <w:rFonts w:ascii="Wingdings" w:hAnsi="Wingdings" w:hint="default"/>
+      </w:rPr>
+    </w:lvl>
+    <w:lvl w:ilvl="3" w:tplc="04090001" w:tentative="1">
+      <w:start w:val="1"/>
+      <w:numFmt w:val="bullet"/>
+      <w:lvlText w:val=""/>
+      <w:lvlJc w:val="left"/>
+      <w:pPr>
+        <w:ind w:left="2880" w:hanging="360"/>
+      </w:pPr>
+      <w:rPr>
+        <w:rFonts w:ascii="Symbol" w:hAnsi="Symbol" w:hint="default"/>
+      </w:rPr>
+    </w:lvl>
+    <w:lvl w:ilvl="4" w:tplc="04090003" w:tentative="1">
+      <w:start w:val="1"/>
+      <w:numFmt w:val="bullet"/>
+      <w:lvlText w:val="o"/>
+      <w:lvlJc w:val="left"/>
+      <w:pPr>
+        <w:ind w:left="3600" w:hanging="360"/>
+      </w:pPr>
+      <w:rPr>
+        <w:rFonts w:ascii="Courier New" w:hAnsi="Courier New" w:cs="Courier New" w:hint="default"/>
+      </w:rPr>
+    </w:lvl>
+    <w:lvl w:ilvl="5" w:tplc="04090005" w:tentative="1">
+      <w:start w:val="1"/>
+      <w:numFmt w:val="bullet"/>
+      <w:lvlText w:val=""/>
+      <w:lvlJc w:val="left"/>
+      <w:pPr>
+        <w:ind w:left="4320" w:hanging="360"/>
+      </w:pPr>
+      <w:rPr>
+        <w:rFonts w:ascii="Wingdings" w:hAnsi="Wingdings" w:hint="default"/>
+      </w:rPr>
+    </w:lvl>
+    <w:lvl w:ilvl="6" w:tplc="04090001" w:tentative="1">
+      <w:start w:val="1"/>
+      <w:numFmt w:val="bullet"/>
+      <w:lvlText w:val=""/>
+      <w:lvlJc w:val="left"/>
+      <w:pPr>
+        <w:ind w:left="5040" w:hanging="360"/>
+      </w:pPr>
+      <w:rPr>
+        <w:rFonts w:ascii="Symbol" w:hAnsi="Symbol" w:hint="default"/>
+      </w:rPr>
+    </w:lvl>
+    <w:lvl w:ilvl="7" w:tplc="04090003" w:tentative="1">
+      <w:start w:val="1"/>
+      <w:numFmt w:val="bullet"/>
+      <w:lvlText w:val="o"/>
+      <w:lvlJc w:val="left"/>
+      <w:pPr>
+        <w:ind w:left="5760" w:hanging="360"/>
+      </w:pPr>
+      <w:rPr>
+        <w:rFonts w:ascii="Courier New" w:hAnsi="Courier New" w:cs="Courier New" w:hint="default"/>
+      </w:rPr>
+    </w:lvl>
+    <w:lvl w:ilvl="8" w:tplc="04090005" w:tentative="1">
+      <w:start w:val="1"/>
+      <w:numFmt w:val="bullet"/>
+      <w:lvlText w:val=""/>
+      <w:lvlJc w:val="left"/>
+      <w:pPr>
+        <w:ind w:left="6480" w:hanging="360"/>
+      </w:pPr>
+      <w:rPr>
+        <w:rFonts w:ascii="Wingdings" w:hAnsi="Wingdings" w:hint="default"/>
+      </w:rPr>
+    </w:lvl>
+  </w:abstractNum>
+  <w:abstractNum w:abstractNumId="11" w15:restartNumberingAfterBreak="0">
     <w:nsid w:val="74F4064F"/>
     <w:multiLevelType w:val="multilevel"/>
     <w:tmpl w:val="5FF0D7F0"/>
@@ -3234,6 +3200,119 @@
       <w:rPr>
         <w:rFonts w:ascii="Wingdings" w:hAnsi="Wingdings" w:hint="default"/>
         <w:sz w:val="20"/>
+      </w:rPr>
+    </w:lvl>
+  </w:abstractNum>
+  <w:abstractNum w:abstractNumId="12" w15:restartNumberingAfterBreak="0">
+    <w:nsid w:val="7BF00491"/>
+    <w:multiLevelType w:val="hybridMultilevel"/>
+    <w:tmpl w:val="3C0AC2B2"/>
+    <w:lvl w:ilvl="0" w:tplc="0409000F">
+      <w:start w:val="1"/>
+      <w:numFmt w:val="decimal"/>
+      <w:lvlText w:val="%1."/>
+      <w:lvlJc w:val="left"/>
+      <w:pPr>
+        <w:ind w:left="720" w:hanging="360"/>
+      </w:pPr>
+      <w:rPr>
+        <w:rFonts w:hint="default"/>
+      </w:rPr>
+    </w:lvl>
+    <w:lvl w:ilvl="1" w:tplc="FFFFFFFF" w:tentative="1">
+      <w:start w:val="1"/>
+      <w:numFmt w:val="bullet"/>
+      <w:lvlText w:val="o"/>
+      <w:lvlJc w:val="left"/>
+      <w:pPr>
+        <w:ind w:left="1440" w:hanging="360"/>
+      </w:pPr>
+      <w:rPr>
+        <w:rFonts w:ascii="Courier New" w:hAnsi="Courier New" w:cs="Courier New" w:hint="default"/>
+      </w:rPr>
+    </w:lvl>
+    <w:lvl w:ilvl="2" w:tplc="FFFFFFFF" w:tentative="1">
+      <w:start w:val="1"/>
+      <w:numFmt w:val="bullet"/>
+      <w:lvlText w:val=""/>
+      <w:lvlJc w:val="left"/>
+      <w:pPr>
+        <w:ind w:left="2160" w:hanging="360"/>
+      </w:pPr>
+      <w:rPr>
+        <w:rFonts w:ascii="Wingdings" w:hAnsi="Wingdings" w:hint="default"/>
+      </w:rPr>
+    </w:lvl>
+    <w:lvl w:ilvl="3" w:tplc="FFFFFFFF" w:tentative="1">
+      <w:start w:val="1"/>
+      <w:numFmt w:val="bullet"/>
+      <w:lvlText w:val=""/>
+      <w:lvlJc w:val="left"/>
+      <w:pPr>
+        <w:ind w:left="2880" w:hanging="360"/>
+      </w:pPr>
+      <w:rPr>
+        <w:rFonts w:ascii="Symbol" w:hAnsi="Symbol" w:hint="default"/>
+      </w:rPr>
+    </w:lvl>
+    <w:lvl w:ilvl="4" w:tplc="FFFFFFFF" w:tentative="1">
+      <w:start w:val="1"/>
+      <w:numFmt w:val="bullet"/>
+      <w:lvlText w:val="o"/>
+      <w:lvlJc w:val="left"/>
+      <w:pPr>
+        <w:ind w:left="3600" w:hanging="360"/>
+      </w:pPr>
+      <w:rPr>
+        <w:rFonts w:ascii="Courier New" w:hAnsi="Courier New" w:cs="Courier New" w:hint="default"/>
+      </w:rPr>
+    </w:lvl>
+    <w:lvl w:ilvl="5" w:tplc="FFFFFFFF" w:tentative="1">
+      <w:start w:val="1"/>
+      <w:numFmt w:val="bullet"/>
+      <w:lvlText w:val=""/>
+      <w:lvlJc w:val="left"/>
+      <w:pPr>
+        <w:ind w:left="4320" w:hanging="360"/>
+      </w:pPr>
+      <w:rPr>
+        <w:rFonts w:ascii="Wingdings" w:hAnsi="Wingdings" w:hint="default"/>
+      </w:rPr>
+    </w:lvl>
+    <w:lvl w:ilvl="6" w:tplc="FFFFFFFF" w:tentative="1">
+      <w:start w:val="1"/>
+      <w:numFmt w:val="bullet"/>
+      <w:lvlText w:val=""/>
+      <w:lvlJc w:val="left"/>
+      <w:pPr>
+        <w:ind w:left="5040" w:hanging="360"/>
+      </w:pPr>
+      <w:rPr>
+        <w:rFonts w:ascii="Symbol" w:hAnsi="Symbol" w:hint="default"/>
+      </w:rPr>
+    </w:lvl>
+    <w:lvl w:ilvl="7" w:tplc="FFFFFFFF" w:tentative="1">
+      <w:start w:val="1"/>
+      <w:numFmt w:val="bullet"/>
+      <w:lvlText w:val="o"/>
+      <w:lvlJc w:val="left"/>
+      <w:pPr>
+        <w:ind w:left="5760" w:hanging="360"/>
+      </w:pPr>
+      <w:rPr>
+        <w:rFonts w:ascii="Courier New" w:hAnsi="Courier New" w:cs="Courier New" w:hint="default"/>
+      </w:rPr>
+    </w:lvl>
+    <w:lvl w:ilvl="8" w:tplc="FFFFFFFF" w:tentative="1">
+      <w:start w:val="1"/>
+      <w:numFmt w:val="bullet"/>
+      <w:lvlText w:val=""/>
+      <w:lvlJc w:val="left"/>
+      <w:pPr>
+        <w:ind w:left="6480" w:hanging="360"/>
+      </w:pPr>
+      <w:rPr>
+        <w:rFonts w:ascii="Wingdings" w:hAnsi="Wingdings" w:hint="default"/>
       </w:rPr>
     </w:lvl>
   </w:abstractNum>
@@ -3265,10 +3344,16 @@
     <w:abstractNumId w:val="7"/>
   </w:num>
   <w:num w:numId="10" w16cid:durableId="1499810060">
-    <w:abstractNumId w:val="10"/>
+    <w:abstractNumId w:val="11"/>
   </w:num>
   <w:num w:numId="11" w16cid:durableId="1685866012">
     <w:abstractNumId w:val="1"/>
+  </w:num>
+  <w:num w:numId="12" w16cid:durableId="773475865">
+    <w:abstractNumId w:val="10"/>
+  </w:num>
+  <w:num w:numId="13" w16cid:durableId="1753235577">
+    <w:abstractNumId w:val="12"/>
   </w:num>
 </w:numbering>
 </file>
@@ -3876,6 +3961,7 @@
   <w:style w:type="character" w:default="1" w:styleId="DefaultParagraphFont">
     <w:name w:val="Default Paragraph Font"/>
     <w:uiPriority w:val="1"/>
+    <w:semiHidden/>
     <w:unhideWhenUsed/>
   </w:style>
   <w:style w:type="table" w:default="1" w:styleId="TableNormal">

</xml_diff>